<commit_message>
removed taipy deployment, switched to streamlit at 70%, final modelling almost done
</commit_message>
<xml_diff>
--- a/Project proposal ADS.docx
+++ b/Project proposal ADS.docx
@@ -8,6 +8,11 @@
       </w:r>
     </w:p>
     <w:p>
+      <w:pPr>
+        <w:rPr>
+          <w:b/>
+        </w:rPr>
+      </w:pPr>
       <w:r>
         <w:rPr>
           <w:b/>
@@ -22,6 +27,11 @@
       </w:r>
     </w:p>
     <w:p>
+      <w:pPr>
+        <w:rPr>
+          <w:b/>
+        </w:rPr>
+      </w:pPr>
       <w:r>
         <w:rPr>
           <w:b/>
@@ -90,6 +100,11 @@
       </w:r>
     </w:p>
     <w:p>
+      <w:pPr>
+        <w:rPr>
+          <w:b/>
+        </w:rPr>
+      </w:pPr>
       <w:r>
         <w:rPr>
           <w:b/>
@@ -107,8 +122,12 @@
       <w:pPr>
         <w:numPr>
           <w:ilvl w:val="0"/>
-          <w:numId w:val="2"/>
-        </w:numPr>
+          <w:numId w:val="3"/>
+        </w:numPr>
+        <w:rPr>
+          <w:b/>
+          <w:bCs/>
+        </w:rPr>
       </w:pPr>
       <w:r>
         <w:rPr>
@@ -122,41 +141,46 @@
       <w:pPr>
         <w:numPr>
           <w:ilvl w:val="1"/>
-          <w:numId w:val="2"/>
-        </w:numPr>
-      </w:pPr>
-      <w:r>
-        <w:t>Define the project's purpose, goals, and potential impact on users' lives.</w:t>
-      </w:r>
-    </w:p>
-    <w:p>
-      <w:pPr>
-        <w:numPr>
-          <w:ilvl w:val="1"/>
-          <w:numId w:val="2"/>
-        </w:numPr>
-      </w:pPr>
-      <w:r>
-        <w:t>Establish the significance of motivational quotes in addressing daily challenges.</w:t>
-      </w:r>
-    </w:p>
-    <w:p>
-      <w:pPr>
-        <w:numPr>
-          <w:ilvl w:val="1"/>
-          <w:numId w:val="2"/>
-        </w:numPr>
-      </w:pPr>
-      <w:r>
-        <w:t>Identify the target audience and their motivational needs.</w:t>
+          <w:numId w:val="3"/>
+        </w:numPr>
+        <w:rPr>
+          <w:bCs/>
+        </w:rPr>
+      </w:pPr>
+      <w:r>
+        <w:rPr>
+          <w:bCs/>
+        </w:rPr>
+        <w:t>Defined the project's purpose and goals, focusing on delivering daily motivational quotes to address users' needs for inspiration and encouragement.</w:t>
+      </w:r>
+    </w:p>
+    <w:p>
+      <w:pPr>
+        <w:numPr>
+          <w:ilvl w:val="1"/>
+          <w:numId w:val="3"/>
+        </w:numPr>
+        <w:rPr>
+          <w:bCs/>
+        </w:rPr>
+      </w:pPr>
+      <w:r>
+        <w:rPr>
+          <w:bCs/>
+        </w:rPr>
+        <w:t>Identified the target audience and their motivational requirements, emphasizing the importance of quotes in navigating daily challenges.</w:t>
       </w:r>
     </w:p>
     <w:p>
       <w:pPr>
         <w:numPr>
           <w:ilvl w:val="0"/>
-          <w:numId w:val="2"/>
-        </w:numPr>
+          <w:numId w:val="3"/>
+        </w:numPr>
+        <w:rPr>
+          <w:b/>
+          <w:bCs/>
+        </w:rPr>
       </w:pPr>
       <w:r>
         <w:rPr>
@@ -170,34 +194,492 @@
       <w:pPr>
         <w:numPr>
           <w:ilvl w:val="1"/>
-          <w:numId w:val="2"/>
-        </w:numPr>
-      </w:pPr>
-      <w:r>
-        <w:t>Source quotes from the Good Reads website, exploring the wide array of authors and themes available.</w:t>
-      </w:r>
-    </w:p>
-    <w:p>
-      <w:pPr>
-        <w:numPr>
-          <w:ilvl w:val="1"/>
-          <w:numId w:val="2"/>
-        </w:numPr>
-      </w:pPr>
-      <w:r>
-        <w:t>Analyze the structure of the collected data, including metadata such as author names, publication dates, and associated tags.</w:t>
-      </w:r>
-    </w:p>
-    <w:p>
+          <w:numId w:val="3"/>
+        </w:numPr>
+        <w:rPr>
+          <w:bCs/>
+        </w:rPr>
+      </w:pPr>
+      <w:r>
+        <w:rPr>
+          <w:bCs/>
+        </w:rPr>
+        <w:t>Sourced quotes from the Good Reads website and analyzed their structure, including metadata such as authors, publication dates, and associated tags.</w:t>
+      </w:r>
+    </w:p>
+    <w:p>
+      <w:pPr>
+        <w:numPr>
+          <w:ilvl w:val="0"/>
+          <w:numId w:val="3"/>
+        </w:numPr>
+        <w:rPr>
+          <w:b/>
+          <w:bCs/>
+        </w:rPr>
+      </w:pPr>
+      <w:r>
+        <w:rPr>
+          <w:b/>
+          <w:bCs/>
+        </w:rPr>
+        <w:t>Data Preparation:</w:t>
+      </w:r>
+    </w:p>
+    <w:p>
+      <w:pPr>
+        <w:numPr>
+          <w:ilvl w:val="1"/>
+          <w:numId w:val="3"/>
+        </w:numPr>
+        <w:rPr>
+          <w:bCs/>
+        </w:rPr>
+      </w:pPr>
+      <w:r>
+        <w:rPr>
+          <w:bCs/>
+        </w:rPr>
+        <w:t>Cleansed and preprocessed the quote data, removing irrelevant or duplicate entries.</w:t>
+      </w:r>
+    </w:p>
+    <w:p>
+      <w:pPr>
+        <w:numPr>
+          <w:ilvl w:val="1"/>
+          <w:numId w:val="3"/>
+        </w:numPr>
+        <w:rPr>
+          <w:bCs/>
+        </w:rPr>
+      </w:pPr>
+      <w:r>
+        <w:rPr>
+          <w:bCs/>
+        </w:rPr>
+        <w:t>Developed a tagging system to categorize quotes based on thematic content, facilitating later grouping.</w:t>
+      </w:r>
+    </w:p>
+    <w:p>
+      <w:pPr>
+        <w:numPr>
+          <w:ilvl w:val="0"/>
+          <w:numId w:val="3"/>
+        </w:numPr>
+        <w:rPr>
+          <w:b/>
+          <w:bCs/>
+        </w:rPr>
+      </w:pPr>
+      <w:r>
+        <w:rPr>
+          <w:b/>
+          <w:bCs/>
+        </w:rPr>
+        <w:lastRenderedPageBreak/>
+        <w:t>Modeling:</w:t>
+      </w:r>
+    </w:p>
+    <w:p>
+      <w:pPr>
+        <w:numPr>
+          <w:ilvl w:val="1"/>
+          <w:numId w:val="3"/>
+        </w:numPr>
+        <w:rPr>
+          <w:bCs/>
+        </w:rPr>
+      </w:pPr>
+      <w:r>
+        <w:rPr>
+          <w:bCs/>
+        </w:rPr>
+        <w:t>Implemented algorithms to select and present daily quotes, considering factors like user preferences and thematic variety.</w:t>
+      </w:r>
+    </w:p>
+    <w:p>
+      <w:pPr>
+        <w:numPr>
+          <w:ilvl w:val="1"/>
+          <w:numId w:val="3"/>
+        </w:numPr>
+        <w:rPr>
+          <w:bCs/>
+        </w:rPr>
+      </w:pPr>
+      <w:r>
+        <w:rPr>
+          <w:bCs/>
+        </w:rPr>
+        <w:t>Developed and optimized the tagging mechanism to accurately categorize quotes based on content.</w:t>
+      </w:r>
+    </w:p>
+    <w:p>
+      <w:pPr>
+        <w:numPr>
+          <w:ilvl w:val="0"/>
+          <w:numId w:val="3"/>
+        </w:numPr>
+        <w:rPr>
+          <w:b/>
+          <w:bCs/>
+        </w:rPr>
+      </w:pPr>
+      <w:r>
+        <w:rPr>
+          <w:b/>
+          <w:bCs/>
+        </w:rPr>
+        <w:t>Evaluation:</w:t>
+      </w:r>
+    </w:p>
+    <w:p>
+      <w:pPr>
+        <w:numPr>
+          <w:ilvl w:val="1"/>
+          <w:numId w:val="3"/>
+        </w:numPr>
+        <w:rPr>
+          <w:bCs/>
+        </w:rPr>
+      </w:pPr>
+      <w:r>
+        <w:rPr>
+          <w:bCs/>
+        </w:rPr>
+        <w:t>Assessed user engagement and satisfaction with the daily motivational updates, gathering feedback to improve the platform.</w:t>
+      </w:r>
+    </w:p>
+    <w:p>
+      <w:pPr>
+        <w:numPr>
+          <w:ilvl w:val="1"/>
+          <w:numId w:val="3"/>
+        </w:numPr>
+        <w:rPr>
+          <w:bCs/>
+        </w:rPr>
+      </w:pPr>
+      <w:r>
+        <w:rPr>
+          <w:bCs/>
+        </w:rPr>
+        <w:t>Evaluated the effectiveness of the tagging system in aiding users' identification of relevant quotes.</w:t>
+      </w:r>
+    </w:p>
+    <w:p>
+      <w:pPr>
+        <w:numPr>
+          <w:ilvl w:val="0"/>
+          <w:numId w:val="3"/>
+        </w:numPr>
+        <w:rPr>
+          <w:b/>
+          <w:bCs/>
+        </w:rPr>
+      </w:pPr>
+      <w:r>
+        <w:rPr>
+          <w:b/>
+          <w:bCs/>
+        </w:rPr>
+        <w:t>Deployment:</w:t>
+      </w:r>
+    </w:p>
+    <w:p>
+      <w:pPr>
+        <w:numPr>
+          <w:ilvl w:val="1"/>
+          <w:numId w:val="3"/>
+        </w:numPr>
+        <w:rPr>
+          <w:bCs/>
+        </w:rPr>
+      </w:pPr>
+      <w:r>
+        <w:rPr>
+          <w:bCs/>
+        </w:rPr>
+        <w:t>Created a user-friendly interface for delivering daily motivational quotes and integrated the tagging system for easy navigation and filtering.</w:t>
+      </w:r>
+    </w:p>
+    <w:p>
+      <w:pPr>
+        <w:numPr>
+          <w:ilvl w:val="0"/>
+          <w:numId w:val="3"/>
+        </w:numPr>
+        <w:rPr>
+          <w:b/>
+          <w:bCs/>
+        </w:rPr>
+      </w:pPr>
+      <w:r>
+        <w:rPr>
+          <w:b/>
+          <w:bCs/>
+        </w:rPr>
+        <w:t>Maintenance:</w:t>
+      </w:r>
+    </w:p>
+    <w:p>
+      <w:pPr>
+        <w:numPr>
+          <w:ilvl w:val="1"/>
+          <w:numId w:val="3"/>
+        </w:numPr>
+        <w:rPr>
+          <w:bCs/>
+        </w:rPr>
+      </w:pPr>
+      <w:r>
+        <w:rPr>
+          <w:bCs/>
+        </w:rPr>
+        <w:t>Continuously updated the quote database to provide a fresh user experience.</w:t>
+      </w:r>
+    </w:p>
+    <w:p>
+      <w:pPr>
+        <w:numPr>
+          <w:ilvl w:val="1"/>
+          <w:numId w:val="3"/>
+        </w:numPr>
+        <w:rPr>
+          <w:bCs/>
+        </w:rPr>
+      </w:pPr>
+      <w:r>
+        <w:rPr>
+          <w:bCs/>
+        </w:rPr>
+        <w:t>Gathered feedback and made improvements based on user interactions and preferences.</w:t>
+      </w:r>
+    </w:p>
+    <w:p>
+      <w:pPr>
+        <w:numPr>
+          <w:ilvl w:val="0"/>
+          <w:numId w:val="3"/>
+        </w:numPr>
+        <w:rPr>
+          <w:b/>
+          <w:bCs/>
+        </w:rPr>
+      </w:pPr>
+      <w:r>
+        <w:rPr>
+          <w:b/>
+          <w:bCs/>
+        </w:rPr>
+        <w:t>Implementation:</w:t>
+      </w:r>
+    </w:p>
+    <w:p>
+      <w:pPr>
+        <w:numPr>
+          <w:ilvl w:val="1"/>
+          <w:numId w:val="3"/>
+        </w:numPr>
+        <w:rPr>
+          <w:bCs/>
+        </w:rPr>
+      </w:pPr>
+      <w:r>
+        <w:rPr>
+          <w:bCs/>
+        </w:rPr>
+        <w:t>Developed infrastructure to support daily quote delivery, including backend systems and frontend interfaces.</w:t>
+      </w:r>
+    </w:p>
+    <w:p>
+      <w:pPr>
+        <w:numPr>
+          <w:ilvl w:val="1"/>
+          <w:numId w:val="3"/>
+        </w:numPr>
+        <w:rPr>
+          <w:bCs/>
+        </w:rPr>
+      </w:pPr>
+      <w:r>
+        <w:rPr>
+          <w:bCs/>
+        </w:rPr>
+        <w:t>Ensured smooth functioning of all components, from quote selection algorithms to user interface design.</w:t>
+      </w:r>
+    </w:p>
+    <w:p>
+      <w:pPr>
+        <w:numPr>
+          <w:ilvl w:val="0"/>
+          <w:numId w:val="3"/>
+        </w:numPr>
+        <w:rPr>
+          <w:b/>
+          <w:bCs/>
+        </w:rPr>
+      </w:pPr>
+      <w:r>
+        <w:rPr>
+          <w:b/>
+          <w:bCs/>
+        </w:rPr>
+        <w:t>Testing:</w:t>
+      </w:r>
+    </w:p>
+    <w:p>
+      <w:pPr>
+        <w:numPr>
+          <w:ilvl w:val="1"/>
+          <w:numId w:val="3"/>
+        </w:numPr>
+        <w:rPr>
+          <w:bCs/>
+        </w:rPr>
+      </w:pPr>
+      <w:r>
+        <w:rPr>
+          <w:bCs/>
+        </w:rPr>
+        <w:t>Conducted rigorous testing across different scenarios to identify and address issues or bugs.</w:t>
+      </w:r>
+    </w:p>
+    <w:p>
+      <w:pPr>
+        <w:numPr>
+          <w:ilvl w:val="1"/>
+          <w:numId w:val="3"/>
+        </w:numPr>
+        <w:rPr>
+          <w:bCs/>
+        </w:rPr>
+      </w:pPr>
+      <w:r>
+        <w:rPr>
+          <w:bCs/>
+        </w:rPr>
+        <w:t>Included usability testing to assess user experience and stress testing to evaluate system performance under load.</w:t>
+      </w:r>
+    </w:p>
+    <w:p>
+      <w:pPr>
+        <w:numPr>
+          <w:ilvl w:val="0"/>
+          <w:numId w:val="3"/>
+        </w:numPr>
+        <w:rPr>
+          <w:b/>
+          <w:bCs/>
+        </w:rPr>
+      </w:pPr>
+      <w:r>
+        <w:rPr>
+          <w:b/>
+          <w:bCs/>
+        </w:rPr>
+        <w:t>Optimization:</w:t>
+      </w:r>
+    </w:p>
+    <w:p>
+      <w:pPr>
+        <w:numPr>
+          <w:ilvl w:val="1"/>
+          <w:numId w:val="3"/>
+        </w:numPr>
+        <w:rPr>
+          <w:bCs/>
+        </w:rPr>
+      </w:pPr>
+      <w:r>
+        <w:rPr>
+          <w:bCs/>
+        </w:rPr>
+        <w:t>Continued refining algorithms to enhance relevance and diversity of quotes.</w:t>
+      </w:r>
+    </w:p>
+    <w:p>
+      <w:pPr>
+        <w:numPr>
+          <w:ilvl w:val="1"/>
+          <w:numId w:val="3"/>
+        </w:numPr>
+        <w:rPr>
+          <w:bCs/>
+        </w:rPr>
+      </w:pPr>
+      <w:r>
+        <w:rPr>
+          <w:bCs/>
+        </w:rPr>
+        <w:t>Optimized tagging system for improved categorization accuracy and user experience.</w:t>
+      </w:r>
+    </w:p>
+    <w:p>
+      <w:pPr>
+        <w:numPr>
+          <w:ilvl w:val="0"/>
+          <w:numId w:val="3"/>
+        </w:numPr>
+        <w:rPr>
+          <w:b/>
+          <w:bCs/>
+        </w:rPr>
+      </w:pPr>
       <w:bookmarkStart w:id="0" w:name="_GoBack"/>
       <w:bookmarkEnd w:id="0"/>
+      <w:r>
+        <w:rPr>
+          <w:b/>
+          <w:bCs/>
+        </w:rPr>
+        <w:t>Feedback Integration:</w:t>
+      </w:r>
+    </w:p>
+    <w:p>
+      <w:pPr>
+        <w:numPr>
+          <w:ilvl w:val="1"/>
+          <w:numId w:val="3"/>
+        </w:numPr>
+        <w:rPr>
+          <w:bCs/>
+        </w:rPr>
+      </w:pPr>
+      <w:r>
+        <w:rPr>
+          <w:bCs/>
+        </w:rPr>
+        <w:t>Actively solicited user feedback through surveys, polls, and direct interactions.</w:t>
+      </w:r>
+    </w:p>
+    <w:p>
+      <w:pPr>
+        <w:numPr>
+          <w:ilvl w:val="1"/>
+          <w:numId w:val="3"/>
+        </w:numPr>
+        <w:rPr>
+          <w:bCs/>
+        </w:rPr>
+      </w:pPr>
+      <w:r>
+        <w:rPr>
+          <w:bCs/>
+        </w:rPr>
+        <w:t>Integrated feedback into development process to prioritize features and enhance overall user experience.</w:t>
+      </w:r>
     </w:p>
     <w:p>
       <w:pPr>
         <w:numPr>
           <w:ilvl w:val="0"/>
-          <w:numId w:val="2"/>
-        </w:numPr>
+          <w:numId w:val="3"/>
+        </w:numPr>
+        <w:rPr>
+          <w:b/>
+          <w:bCs/>
+        </w:rPr>
       </w:pPr>
       <w:r>
         <w:rPr>
@@ -205,177 +687,147 @@
           <w:bCs/>
         </w:rPr>
         <w:lastRenderedPageBreak/>
-        <w:t>Data Preparation:</w:t>
-      </w:r>
-    </w:p>
-    <w:p>
-      <w:pPr>
-        <w:numPr>
-          <w:ilvl w:val="1"/>
-          <w:numId w:val="2"/>
-        </w:numPr>
-      </w:pPr>
-      <w:r>
-        <w:t>Cleanse and preprocess the data, removing any irrelevant or duplicate quotes.</w:t>
-      </w:r>
-    </w:p>
-    <w:p>
-      <w:pPr>
-        <w:numPr>
-          <w:ilvl w:val="1"/>
-          <w:numId w:val="2"/>
-        </w:numPr>
-      </w:pPr>
-      <w:r>
-        <w:t>Develop a tagging system that assigns relevant categories or themes to each quote, facilitating later grouping.</w:t>
+        <w:t>Scalability Planning:</w:t>
+      </w:r>
+    </w:p>
+    <w:p>
+      <w:pPr>
+        <w:numPr>
+          <w:ilvl w:val="1"/>
+          <w:numId w:val="3"/>
+        </w:numPr>
+        <w:rPr>
+          <w:bCs/>
+        </w:rPr>
+      </w:pPr>
+      <w:r>
+        <w:rPr>
+          <w:bCs/>
+        </w:rPr>
+        <w:t>Proactively planned for scalability by designing systems to accommodate larger volumes of users and data.</w:t>
+      </w:r>
+    </w:p>
+    <w:p>
+      <w:pPr>
+        <w:numPr>
+          <w:ilvl w:val="1"/>
+          <w:numId w:val="3"/>
+        </w:numPr>
+        <w:rPr>
+          <w:bCs/>
+        </w:rPr>
+      </w:pPr>
+      <w:r>
+        <w:rPr>
+          <w:bCs/>
+        </w:rPr>
+        <w:t>Optimized database performance and leveraged cloud infrastructure to handle increased traffic and demand.</w:t>
       </w:r>
     </w:p>
     <w:p>
       <w:pPr>
         <w:numPr>
           <w:ilvl w:val="0"/>
-          <w:numId w:val="2"/>
-        </w:numPr>
-      </w:pPr>
-      <w:r>
-        <w:rPr>
-          <w:b/>
-          <w:bCs/>
-        </w:rPr>
-        <w:t>Modeling:</w:t>
-      </w:r>
-    </w:p>
-    <w:p>
-      <w:pPr>
-        <w:numPr>
-          <w:ilvl w:val="1"/>
-          <w:numId w:val="2"/>
-        </w:numPr>
-      </w:pPr>
-      <w:r>
-        <w:t>Implement algorithms to select and present a quote each day, considering factors like user preferences and thematic variety.</w:t>
-      </w:r>
-    </w:p>
-    <w:p>
-      <w:pPr>
-        <w:numPr>
-          <w:ilvl w:val="1"/>
-          <w:numId w:val="2"/>
-        </w:numPr>
-      </w:pPr>
-      <w:r>
-        <w:t>Develop the tagging mechanism to accurately categorize quotes based on content.</w:t>
+          <w:numId w:val="3"/>
+        </w:numPr>
+        <w:rPr>
+          <w:b/>
+          <w:bCs/>
+        </w:rPr>
+      </w:pPr>
+      <w:r>
+        <w:rPr>
+          <w:b/>
+          <w:bCs/>
+        </w:rPr>
+        <w:t>Community Building:</w:t>
+      </w:r>
+    </w:p>
+    <w:p>
+      <w:pPr>
+        <w:numPr>
+          <w:ilvl w:val="1"/>
+          <w:numId w:val="3"/>
+        </w:numPr>
+        <w:rPr>
+          <w:bCs/>
+        </w:rPr>
+      </w:pPr>
+      <w:r>
+        <w:rPr>
+          <w:bCs/>
+        </w:rPr>
+        <w:t>Fostered a vibrant and engaged community through social media engagement and collaborative initiatives.</w:t>
+      </w:r>
+    </w:p>
+    <w:p>
+      <w:pPr>
+        <w:numPr>
+          <w:ilvl w:val="1"/>
+          <w:numId w:val="3"/>
+        </w:numPr>
+        <w:rPr>
+          <w:bCs/>
+        </w:rPr>
+      </w:pPr>
+      <w:r>
+        <w:rPr>
+          <w:bCs/>
+        </w:rPr>
+        <w:t>Empowered users to share experiences and insights, cultivating a supportive and inspiring community.</w:t>
       </w:r>
     </w:p>
     <w:p>
       <w:pPr>
         <w:numPr>
           <w:ilvl w:val="0"/>
-          <w:numId w:val="2"/>
-        </w:numPr>
-      </w:pPr>
-      <w:r>
-        <w:rPr>
-          <w:b/>
-          <w:bCs/>
-        </w:rPr>
-        <w:t>Evaluation:</w:t>
-      </w:r>
-    </w:p>
-    <w:p>
-      <w:pPr>
-        <w:numPr>
-          <w:ilvl w:val="1"/>
-          <w:numId w:val="2"/>
-        </w:numPr>
-      </w:pPr>
-      <w:r>
-        <w:t>Assess user engagement and satisfaction with the daily motivational updates.</w:t>
-      </w:r>
-    </w:p>
-    <w:p>
-      <w:pPr>
-        <w:numPr>
-          <w:ilvl w:val="1"/>
-          <w:numId w:val="2"/>
-        </w:numPr>
-      </w:pPr>
-      <w:r>
-        <w:t>Evaluate the effectiveness of the tagging system in aiding users' identification of relevant quotes.</w:t>
-      </w:r>
-    </w:p>
-    <w:p>
-      <w:pPr>
-        <w:numPr>
-          <w:ilvl w:val="0"/>
-          <w:numId w:val="2"/>
-        </w:numPr>
-      </w:pPr>
-      <w:r>
-        <w:rPr>
-          <w:b/>
-          <w:bCs/>
-        </w:rPr>
-        <w:t>Deployment:</w:t>
-      </w:r>
-    </w:p>
-    <w:p>
-      <w:pPr>
-        <w:numPr>
-          <w:ilvl w:val="1"/>
-          <w:numId w:val="2"/>
-        </w:numPr>
-      </w:pPr>
-      <w:r>
-        <w:t>Create a user-friendly interface that delivers daily motivational quotes.</w:t>
-      </w:r>
-    </w:p>
-    <w:p>
-      <w:pPr>
-        <w:numPr>
-          <w:ilvl w:val="1"/>
-          <w:numId w:val="2"/>
-        </w:numPr>
-      </w:pPr>
-      <w:r>
-        <w:t>Ensure seamless integration of the tagging system for easy navigation and filtering.</w:t>
-      </w:r>
-    </w:p>
-    <w:p>
-      <w:pPr>
-        <w:numPr>
-          <w:ilvl w:val="0"/>
-          <w:numId w:val="2"/>
-        </w:numPr>
-      </w:pPr>
-      <w:r>
-        <w:rPr>
-          <w:b/>
-          <w:bCs/>
-        </w:rPr>
-        <w:t>Maintenance:</w:t>
-      </w:r>
-    </w:p>
-    <w:p>
-      <w:pPr>
-        <w:numPr>
-          <w:ilvl w:val="1"/>
-          <w:numId w:val="2"/>
-        </w:numPr>
-      </w:pPr>
-      <w:r>
-        <w:t>Continuously update the quote database to provide a fresh and dynamic user experience.</w:t>
-      </w:r>
-    </w:p>
-    <w:p>
-      <w:pPr>
-        <w:numPr>
-          <w:ilvl w:val="1"/>
-          <w:numId w:val="2"/>
-        </w:numPr>
-      </w:pPr>
-      <w:r>
-        <w:t>Gather feedback and make improvements based on user interactions and preferences.</w:t>
+          <w:numId w:val="3"/>
+        </w:numPr>
+        <w:rPr>
+          <w:b/>
+          <w:bCs/>
+        </w:rPr>
+      </w:pPr>
+      <w:r>
+        <w:rPr>
+          <w:b/>
+          <w:bCs/>
+        </w:rPr>
+        <w:t>Continuous Improvement:</w:t>
+      </w:r>
+    </w:p>
+    <w:p>
+      <w:pPr>
+        <w:numPr>
+          <w:ilvl w:val="1"/>
+          <w:numId w:val="3"/>
+        </w:numPr>
+        <w:rPr>
+          <w:bCs/>
+        </w:rPr>
+      </w:pPr>
+      <w:r>
+        <w:rPr>
+          <w:bCs/>
+        </w:rPr>
+        <w:t>Committed to iterating on the platform based on user feedback, emerging trends, and technological advancements.</w:t>
+      </w:r>
+    </w:p>
+    <w:p>
+      <w:pPr>
+        <w:numPr>
+          <w:ilvl w:val="1"/>
+          <w:numId w:val="3"/>
+        </w:numPr>
+        <w:rPr>
+          <w:bCs/>
+        </w:rPr>
+      </w:pPr>
+      <w:r>
+        <w:rPr>
+          <w:bCs/>
+        </w:rPr>
+        <w:t>Stayed agile and adaptive to ensure platform remains relevant, impactful, and inspiring for users.</w:t>
       </w:r>
     </w:p>
     <w:p>
@@ -386,7 +838,7 @@
     <w:p/>
     <w:sectPr>
       <w:pgSz w:w="12240" w:h="15840"/>
-      <w:pgMar w:top="1440" w:right="1440" w:bottom="1440" w:left="1440" w:header="720" w:footer="720" w:gutter="0"/>
+      <w:pgMar w:top="851" w:right="1440" w:bottom="1440" w:left="1440" w:header="720" w:footer="720" w:gutter="0"/>
       <w:cols w:space="720"/>
       <w:docGrid w:linePitch="360"/>
     </w:sectPr>
@@ -397,6 +849,123 @@
 <file path=word/numbering.xml><?xml version="1.0" encoding="utf-8"?>
 <w:numbering xmlns:wpc="http://schemas.microsoft.com/office/word/2010/wordprocessingCanvas" xmlns:cx="http://schemas.microsoft.com/office/drawing/2014/chartex" xmlns:cx1="http://schemas.microsoft.com/office/drawing/2015/9/8/chartex" xmlns:cx2="http://schemas.microsoft.com/office/drawing/2015/10/21/chartex" xmlns:cx3="http://schemas.microsoft.com/office/drawing/2016/5/9/chartex" xmlns:cx4="http://schemas.microsoft.com/office/drawing/2016/5/10/chartex" xmlns:cx5="http://schemas.microsoft.com/office/drawing/2016/5/11/chartex" xmlns:cx6="http://schemas.microsoft.com/office/drawing/2016/5/12/chartex" xmlns:cx7="http://schemas.microsoft.com/office/drawing/2016/5/13/chartex" xmlns:cx8="http://schemas.microsoft.com/office/drawing/2016/5/14/chartex" xmlns:mc="http://schemas.openxmlformats.org/markup-compatibility/2006" xmlns:aink="http://schemas.microsoft.com/office/drawing/2016/ink" xmlns:am3d="http://schemas.microsoft.com/office/drawing/2017/model3d" xmlns:o="urn:schemas-microsoft-com:office:office" xmlns:r="http://schemas.openxmlformats.org/officeDocument/2006/relationships" xmlns:m="http://schemas.openxmlformats.org/officeDocument/2006/math" xmlns:v="urn:schemas-microsoft-com:vml" xmlns:wp14="http://schemas.microsoft.com/office/word/2010/wordprocessingDrawing" xmlns:wp="http://schemas.openxmlformats.org/drawingml/2006/wordprocessingDrawing" xmlns:w10="urn:schemas-microsoft-com:office:word" xmlns:w="http://schemas.openxmlformats.org/wordprocessingml/2006/main" xmlns:w14="http://schemas.microsoft.com/office/word/2010/wordml" xmlns:w15="http://schemas.microsoft.com/office/word/2012/wordml" xmlns:w16cid="http://schemas.microsoft.com/office/word/2016/wordml/cid" xmlns:w16se="http://schemas.microsoft.com/office/word/2015/wordml/symex" xmlns:wpg="http://schemas.microsoft.com/office/word/2010/wordprocessingGroup" xmlns:wpi="http://schemas.microsoft.com/office/word/2010/wordprocessingInk" xmlns:wne="http://schemas.microsoft.com/office/word/2006/wordml" xmlns:wps="http://schemas.microsoft.com/office/word/2010/wordprocessingShape" mc:Ignorable="w14 w15 w16se w16cid wp14">
   <w:abstractNum w:abstractNumId="0" w15:restartNumberingAfterBreak="0">
+    <w:nsid w:val="098724C8"/>
+    <w:multiLevelType w:val="multilevel"/>
+    <w:tmpl w:val="998E5D9A"/>
+    <w:lvl w:ilvl="0">
+      <w:start w:val="1"/>
+      <w:numFmt w:val="decimal"/>
+      <w:lvlText w:val="%1."/>
+      <w:lvlJc w:val="left"/>
+      <w:pPr>
+        <w:tabs>
+          <w:tab w:val="num" w:pos="720"/>
+        </w:tabs>
+        <w:ind w:left="720" w:hanging="360"/>
+      </w:pPr>
+    </w:lvl>
+    <w:lvl w:ilvl="1">
+      <w:start w:val="1"/>
+      <w:numFmt w:val="bullet"/>
+      <w:lvlText w:val=""/>
+      <w:lvlJc w:val="left"/>
+      <w:pPr>
+        <w:tabs>
+          <w:tab w:val="num" w:pos="1440"/>
+        </w:tabs>
+        <w:ind w:left="1440" w:hanging="360"/>
+      </w:pPr>
+      <w:rPr>
+        <w:rFonts w:ascii="Symbol" w:hAnsi="Symbol" w:hint="default"/>
+        <w:sz w:val="20"/>
+      </w:rPr>
+    </w:lvl>
+    <w:lvl w:ilvl="2" w:tentative="1">
+      <w:start w:val="1"/>
+      <w:numFmt w:val="decimal"/>
+      <w:lvlText w:val="%3."/>
+      <w:lvlJc w:val="left"/>
+      <w:pPr>
+        <w:tabs>
+          <w:tab w:val="num" w:pos="2160"/>
+        </w:tabs>
+        <w:ind w:left="2160" w:hanging="360"/>
+      </w:pPr>
+    </w:lvl>
+    <w:lvl w:ilvl="3" w:tentative="1">
+      <w:start w:val="1"/>
+      <w:numFmt w:val="decimal"/>
+      <w:lvlText w:val="%4."/>
+      <w:lvlJc w:val="left"/>
+      <w:pPr>
+        <w:tabs>
+          <w:tab w:val="num" w:pos="2880"/>
+        </w:tabs>
+        <w:ind w:left="2880" w:hanging="360"/>
+      </w:pPr>
+    </w:lvl>
+    <w:lvl w:ilvl="4" w:tentative="1">
+      <w:start w:val="1"/>
+      <w:numFmt w:val="decimal"/>
+      <w:lvlText w:val="%5."/>
+      <w:lvlJc w:val="left"/>
+      <w:pPr>
+        <w:tabs>
+          <w:tab w:val="num" w:pos="3600"/>
+        </w:tabs>
+        <w:ind w:left="3600" w:hanging="360"/>
+      </w:pPr>
+    </w:lvl>
+    <w:lvl w:ilvl="5" w:tentative="1">
+      <w:start w:val="1"/>
+      <w:numFmt w:val="decimal"/>
+      <w:lvlText w:val="%6."/>
+      <w:lvlJc w:val="left"/>
+      <w:pPr>
+        <w:tabs>
+          <w:tab w:val="num" w:pos="4320"/>
+        </w:tabs>
+        <w:ind w:left="4320" w:hanging="360"/>
+      </w:pPr>
+    </w:lvl>
+    <w:lvl w:ilvl="6" w:tentative="1">
+      <w:start w:val="1"/>
+      <w:numFmt w:val="decimal"/>
+      <w:lvlText w:val="%7."/>
+      <w:lvlJc w:val="left"/>
+      <w:pPr>
+        <w:tabs>
+          <w:tab w:val="num" w:pos="5040"/>
+        </w:tabs>
+        <w:ind w:left="5040" w:hanging="360"/>
+      </w:pPr>
+    </w:lvl>
+    <w:lvl w:ilvl="7" w:tentative="1">
+      <w:start w:val="1"/>
+      <w:numFmt w:val="decimal"/>
+      <w:lvlText w:val="%8."/>
+      <w:lvlJc w:val="left"/>
+      <w:pPr>
+        <w:tabs>
+          <w:tab w:val="num" w:pos="5760"/>
+        </w:tabs>
+        <w:ind w:left="5760" w:hanging="360"/>
+      </w:pPr>
+    </w:lvl>
+    <w:lvl w:ilvl="8" w:tentative="1">
+      <w:start w:val="1"/>
+      <w:numFmt w:val="decimal"/>
+      <w:lvlText w:val="%9."/>
+      <w:lvlJc w:val="left"/>
+      <w:pPr>
+        <w:tabs>
+          <w:tab w:val="num" w:pos="6480"/>
+        </w:tabs>
+        <w:ind w:left="6480" w:hanging="360"/>
+      </w:pPr>
+    </w:lvl>
+  </w:abstractNum>
+  <w:abstractNum w:abstractNumId="1" w15:restartNumberingAfterBreak="0">
     <w:nsid w:val="09D13B63"/>
     <w:multiLevelType w:val="multilevel"/>
     <w:tmpl w:val="EB3C16B6"/>
@@ -509,7 +1078,7 @@
       </w:pPr>
     </w:lvl>
   </w:abstractNum>
-  <w:abstractNum w:abstractNumId="1" w15:restartNumberingAfterBreak="0">
+  <w:abstractNum w:abstractNumId="2" w15:restartNumberingAfterBreak="0">
     <w:nsid w:val="50FF1A48"/>
     <w:multiLevelType w:val="multilevel"/>
     <w:tmpl w:val="C378459C"/>
@@ -541,7 +1110,7 @@
         <w:sz w:val="20"/>
       </w:rPr>
     </w:lvl>
-    <w:lvl w:ilvl="2" w:tentative="1">
+    <w:lvl w:ilvl="2">
       <w:start w:val="1"/>
       <w:numFmt w:val="decimal"/>
       <w:lvlText w:val="%3."/>
@@ -627,10 +1196,13 @@
     </w:lvl>
   </w:abstractNum>
   <w:num w:numId="1">
-    <w:abstractNumId w:val="0"/>
+    <w:abstractNumId w:val="1"/>
   </w:num>
   <w:num w:numId="2">
-    <w:abstractNumId w:val="1"/>
+    <w:abstractNumId w:val="2"/>
+  </w:num>
+  <w:num w:numId="3">
+    <w:abstractNumId w:val="0"/>
   </w:num>
 </w:numbering>
 </file>
@@ -1059,6 +1631,17 @@
     <w:semiHidden/>
     <w:unhideWhenUsed/>
   </w:style>
+  <w:style w:type="paragraph" w:styleId="ListParagraph">
+    <w:name w:val="List Paragraph"/>
+    <w:basedOn w:val="Normal"/>
+    <w:uiPriority w:val="34"/>
+    <w:qFormat/>
+    <w:rsid w:val="005A72CA"/>
+    <w:pPr>
+      <w:ind w:left="720"/>
+      <w:contextualSpacing/>
+    </w:pPr>
+  </w:style>
 </w:styles>
 </file>
 

</xml_diff>

<commit_message>
update to final model correction
</commit_message>
<xml_diff>
--- a/Project proposal ADS.docx
+++ b/Project proposal ADS.docx
@@ -3,140 +3,494 @@
 <w:document xmlns:wpc="http://schemas.microsoft.com/office/word/2010/wordprocessingCanvas" xmlns:cx="http://schemas.microsoft.com/office/drawing/2014/chartex" xmlns:cx1="http://schemas.microsoft.com/office/drawing/2015/9/8/chartex" xmlns:cx2="http://schemas.microsoft.com/office/drawing/2015/10/21/chartex" xmlns:cx3="http://schemas.microsoft.com/office/drawing/2016/5/9/chartex" xmlns:cx4="http://schemas.microsoft.com/office/drawing/2016/5/10/chartex" xmlns:cx5="http://schemas.microsoft.com/office/drawing/2016/5/11/chartex" xmlns:cx6="http://schemas.microsoft.com/office/drawing/2016/5/12/chartex" xmlns:cx7="http://schemas.microsoft.com/office/drawing/2016/5/13/chartex" xmlns:cx8="http://schemas.microsoft.com/office/drawing/2016/5/14/chartex" xmlns:mc="http://schemas.openxmlformats.org/markup-compatibility/2006" xmlns:aink="http://schemas.microsoft.com/office/drawing/2016/ink" xmlns:am3d="http://schemas.microsoft.com/office/drawing/2017/model3d" xmlns:o="urn:schemas-microsoft-com:office:office" xmlns:r="http://schemas.openxmlformats.org/officeDocument/2006/relationships" xmlns:m="http://schemas.openxmlformats.org/officeDocument/2006/math" xmlns:v="urn:schemas-microsoft-com:vml" xmlns:wp14="http://schemas.microsoft.com/office/word/2010/wordprocessingDrawing" xmlns:wp="http://schemas.openxmlformats.org/drawingml/2006/wordprocessingDrawing" xmlns:w10="urn:schemas-microsoft-com:office:word" xmlns:w="http://schemas.openxmlformats.org/wordprocessingml/2006/main" xmlns:w14="http://schemas.microsoft.com/office/word/2010/wordml" xmlns:w15="http://schemas.microsoft.com/office/word/2012/wordml" xmlns:w16cid="http://schemas.microsoft.com/office/word/2016/wordml/cid" xmlns:w16se="http://schemas.microsoft.com/office/word/2015/wordml/symex" xmlns:wpg="http://schemas.microsoft.com/office/word/2010/wordprocessingGroup" xmlns:wpi="http://schemas.microsoft.com/office/word/2010/wordprocessingInk" xmlns:wne="http://schemas.microsoft.com/office/word/2006/wordml" xmlns:wps="http://schemas.microsoft.com/office/word/2010/wordprocessingShape" mc:Ignorable="w14 w15 w16se w16cid wp14">
   <w:body>
     <w:p>
+      <w:pPr>
+        <w:pStyle w:val="Title"/>
+        <w:jc w:val="center"/>
+      </w:pPr>
+      <w:r>
+        <w:t>Everyday Quotes</w:t>
+      </w:r>
+    </w:p>
+    <w:p/>
+    <w:p>
+      <w:r>
+        <w:t>In the modern age, individuals often seek motivation and inspiration to navigate various aspects of their daily lives. Motivation can stem from personal accomplishments or the encouragement received from social circles. This project aims to address this universal need for motivation by leveraging data science techniques. Instead of relying solely on traditional sources, we intend to harness the power of quotes to provide daily doses of inspiration.</w:t>
+      </w:r>
+    </w:p>
+    <w:p>
+      <w:pPr>
+        <w:rPr>
+          <w:b/>
+        </w:rPr>
+      </w:pPr>
+      <w:r>
+        <w:rPr>
+          <w:b/>
+          <w:bCs/>
+        </w:rPr>
+        <w:t>Introduction:</w:t>
+      </w:r>
+    </w:p>
+    <w:p>
+      <w:r>
+        <w:t>In our increasingly fast-paced world, people encounter numerous challenges and responsibilities on a daily basis. To address the need for consistent motivation, we propose a data science project that revolves around curating and delivering carefully selected quotes. These quotes, extracted from diverse sources including historical figures, popular literature, and prominent personalities, will serve as a source of encouragement, reflection, and empowerment for individuals.</w:t>
+      </w:r>
+    </w:p>
+    <w:p>
+      <w:pPr>
+        <w:rPr>
+          <w:b/>
+        </w:rPr>
+      </w:pPr>
+      <w:r>
+        <w:rPr>
+          <w:b/>
+          <w:bCs/>
+        </w:rPr>
+        <w:t>Objectives:</w:t>
+      </w:r>
+    </w:p>
+    <w:p>
+      <w:r>
+        <w:t>The primary objectives of this project are as follows:</w:t>
+      </w:r>
+    </w:p>
+    <w:p>
+      <w:pPr>
+        <w:numPr>
+          <w:ilvl w:val="0"/>
+          <w:numId w:val="1"/>
+        </w:numPr>
+      </w:pPr>
+      <w:r>
+        <w:rPr>
+          <w:b/>
+          <w:bCs/>
+        </w:rPr>
+        <w:t>Curate Inspirational Quotes:</w:t>
+      </w:r>
+      <w:r>
+        <w:t xml:space="preserve"> Gather a diverse collection of quotes from the Good Reads website, which boasts an extensive compilation of quotes spanning various genres and themes.</w:t>
+      </w:r>
+    </w:p>
+    <w:p>
+      <w:pPr>
+        <w:numPr>
+          <w:ilvl w:val="0"/>
+          <w:numId w:val="1"/>
+        </w:numPr>
+      </w:pPr>
+      <w:r>
+        <w:rPr>
+          <w:b/>
+          <w:bCs/>
+        </w:rPr>
+        <w:t>Daily Motivational Updates:</w:t>
+      </w:r>
+      <w:r>
+        <w:t xml:space="preserve"> Develop a system to provide users with daily updates featuring a thoughtfully chosen quote. These updates will cater to different areas of life, ensuring a comprehensive and relatable experience.</w:t>
+      </w:r>
+    </w:p>
+    <w:p>
+      <w:pPr>
+        <w:numPr>
+          <w:ilvl w:val="0"/>
+          <w:numId w:val="1"/>
+        </w:numPr>
+      </w:pPr>
+      <w:r>
+        <w:rPr>
+          <w:b/>
+          <w:bCs/>
+        </w:rPr>
+        <w:t>Tag-based Grouping:</w:t>
+      </w:r>
+      <w:r>
+        <w:t xml:space="preserve"> Implement a categorization mechanism that tags each quote based on its thematic content. This grouping will enable users to easily identify quotes that resonate with their specific preferences or current situations.</w:t>
+      </w:r>
+    </w:p>
+    <w:p>
+      <w:pPr>
+        <w:rPr>
+          <w:b/>
+        </w:rPr>
+      </w:pPr>
+      <w:r>
+        <w:rPr>
+          <w:b/>
+          <w:bCs/>
+        </w:rPr>
+        <w:t>Methodology:</w:t>
+      </w:r>
+    </w:p>
+    <w:p>
+      <w:r>
+        <w:t>The project will follow the CRISP-DM (Cross-Industry Standard Process for Data Mining) framework, comprising the following key stages:</w:t>
+      </w:r>
+    </w:p>
+    <w:p>
+      <w:pPr>
+        <w:numPr>
+          <w:ilvl w:val="0"/>
+          <w:numId w:val="3"/>
+        </w:numPr>
+        <w:rPr>
+          <w:b/>
+          <w:bCs/>
+        </w:rPr>
+      </w:pPr>
+      <w:r>
+        <w:rPr>
+          <w:b/>
+          <w:bCs/>
+        </w:rPr>
+        <w:t>Business Understanding:</w:t>
+      </w:r>
+    </w:p>
+    <w:p>
+      <w:pPr>
+        <w:numPr>
+          <w:ilvl w:val="1"/>
+          <w:numId w:val="3"/>
+        </w:numPr>
+        <w:rPr>
+          <w:bCs/>
+        </w:rPr>
+      </w:pPr>
+      <w:r>
+        <w:rPr>
+          <w:bCs/>
+        </w:rPr>
+        <w:t>Defined the project's purpose and goals, focusing on delivering daily motivational quotes to address users' needs for inspiration and encouragement.</w:t>
+      </w:r>
+    </w:p>
+    <w:p>
+      <w:pPr>
+        <w:numPr>
+          <w:ilvl w:val="1"/>
+          <w:numId w:val="3"/>
+        </w:numPr>
+        <w:rPr>
+          <w:bCs/>
+        </w:rPr>
+      </w:pPr>
+      <w:r>
+        <w:rPr>
+          <w:bCs/>
+        </w:rPr>
+        <w:t>Identified the target audience and their motivational requirements, emphasizing the importance of quotes in navigating daily challenges.</w:t>
+      </w:r>
+    </w:p>
+    <w:p>
+      <w:pPr>
+        <w:numPr>
+          <w:ilvl w:val="0"/>
+          <w:numId w:val="3"/>
+        </w:numPr>
+        <w:rPr>
+          <w:b/>
+          <w:bCs/>
+        </w:rPr>
+      </w:pPr>
+      <w:r>
+        <w:rPr>
+          <w:b/>
+          <w:bCs/>
+        </w:rPr>
+        <w:t>Data Understanding:</w:t>
+      </w:r>
+    </w:p>
+    <w:p>
+      <w:pPr>
+        <w:numPr>
+          <w:ilvl w:val="1"/>
+          <w:numId w:val="3"/>
+        </w:numPr>
+        <w:rPr>
+          <w:bCs/>
+        </w:rPr>
+      </w:pPr>
+      <w:r>
+        <w:rPr>
+          <w:bCs/>
+        </w:rPr>
+        <w:t>Sourced quotes from the Good Reads website and analyzed their structure, including metadata such as authors, publication dates, and associated tags.</w:t>
+      </w:r>
+    </w:p>
+    <w:p>
+      <w:pPr>
+        <w:rPr>
+          <w:bCs/>
+        </w:rPr>
+      </w:pPr>
+      <w:r>
+        <w:rPr>
+          <w:bCs/>
+        </w:rPr>
+        <w:br w:type="page"/>
+      </w:r>
+    </w:p>
+    <w:p>
+      <w:pPr>
+        <w:rPr>
+          <w:bCs/>
+        </w:rPr>
+      </w:pPr>
+    </w:p>
+    <w:p>
+      <w:pPr>
+        <w:numPr>
+          <w:ilvl w:val="0"/>
+          <w:numId w:val="3"/>
+        </w:numPr>
+        <w:rPr>
+          <w:b/>
+          <w:bCs/>
+        </w:rPr>
+      </w:pPr>
+      <w:r>
+        <w:rPr>
+          <w:b/>
+          <w:bCs/>
+        </w:rPr>
+        <w:t>Data Preparation:</w:t>
+      </w:r>
+    </w:p>
+    <w:p>
+      <w:pPr>
+        <w:numPr>
+          <w:ilvl w:val="1"/>
+          <w:numId w:val="3"/>
+        </w:numPr>
+        <w:rPr>
+          <w:bCs/>
+        </w:rPr>
+      </w:pPr>
+      <w:r>
+        <w:rPr>
+          <w:bCs/>
+        </w:rPr>
+        <w:t>Cleansed and preprocessed the quote data, removing irrelevant or duplicate entries.</w:t>
+      </w:r>
+    </w:p>
+    <w:p>
+      <w:pPr>
+        <w:numPr>
+          <w:ilvl w:val="1"/>
+          <w:numId w:val="3"/>
+        </w:numPr>
+        <w:rPr>
+          <w:bCs/>
+        </w:rPr>
+      </w:pPr>
+      <w:r>
+        <w:rPr>
+          <w:bCs/>
+        </w:rPr>
+        <w:t>Developed a tagging system to categorize quotes based on thematic content, facilitating later grouping.</w:t>
+      </w:r>
+    </w:p>
+    <w:p>
+      <w:pPr>
+        <w:numPr>
+          <w:ilvl w:val="0"/>
+          <w:numId w:val="3"/>
+        </w:numPr>
+        <w:rPr>
+          <w:b/>
+          <w:bCs/>
+        </w:rPr>
+      </w:pPr>
+      <w:r>
+        <w:rPr>
+          <w:b/>
+          <w:bCs/>
+        </w:rPr>
+        <w:t>Modeling:</w:t>
+      </w:r>
+    </w:p>
+    <w:p>
+      <w:pPr>
+        <w:numPr>
+          <w:ilvl w:val="1"/>
+          <w:numId w:val="3"/>
+        </w:numPr>
+        <w:rPr>
+          <w:bCs/>
+        </w:rPr>
+      </w:pPr>
+      <w:r>
+        <w:rPr>
+          <w:bCs/>
+        </w:rPr>
+        <w:t>Implemented algorithms to select and present daily quotes, considering factors like user preferences and thematic variety.</w:t>
+      </w:r>
+    </w:p>
+    <w:p>
+      <w:pPr>
+        <w:numPr>
+          <w:ilvl w:val="1"/>
+          <w:numId w:val="3"/>
+        </w:numPr>
+        <w:rPr>
+          <w:bCs/>
+        </w:rPr>
+      </w:pPr>
+      <w:r>
+        <w:rPr>
+          <w:bCs/>
+        </w:rPr>
+        <w:t>Developed and optimized the tagging mechanism to accurately categorize quotes based on content.</w:t>
+      </w:r>
+    </w:p>
+    <w:p>
+      <w:pPr>
+        <w:numPr>
+          <w:ilvl w:val="0"/>
+          <w:numId w:val="3"/>
+        </w:numPr>
+        <w:rPr>
+          <w:b/>
+          <w:bCs/>
+        </w:rPr>
+      </w:pPr>
+      <w:r>
+        <w:rPr>
+          <w:b/>
+          <w:bCs/>
+        </w:rPr>
+        <w:t>Evaluation:</w:t>
+      </w:r>
+    </w:p>
+    <w:p>
+      <w:pPr>
+        <w:numPr>
+          <w:ilvl w:val="1"/>
+          <w:numId w:val="3"/>
+        </w:numPr>
+        <w:rPr>
+          <w:bCs/>
+        </w:rPr>
+      </w:pPr>
+      <w:r>
+        <w:rPr>
+          <w:bCs/>
+        </w:rPr>
+        <w:t>Assessed user engagement and satisfaction with the daily motivational updates, gathering feedback to improve the platform.</w:t>
+      </w:r>
+    </w:p>
+    <w:p>
+      <w:pPr>
+        <w:numPr>
+          <w:ilvl w:val="1"/>
+          <w:numId w:val="3"/>
+        </w:numPr>
+        <w:rPr>
+          <w:bCs/>
+        </w:rPr>
+      </w:pPr>
+      <w:r>
+        <w:rPr>
+          <w:bCs/>
+        </w:rPr>
+        <w:t>Evaluated the effectiveness of the tagging system in aiding users' identification of relevant quotes.</w:t>
+      </w:r>
+    </w:p>
+    <w:p>
+      <w:pPr>
+        <w:numPr>
+          <w:ilvl w:val="0"/>
+          <w:numId w:val="3"/>
+        </w:numPr>
+        <w:rPr>
+          <w:b/>
+          <w:bCs/>
+        </w:rPr>
+      </w:pPr>
+      <w:r>
+        <w:rPr>
+          <w:b/>
+          <w:bCs/>
+        </w:rPr>
+        <w:t>Deployment:</w:t>
+      </w:r>
+    </w:p>
+    <w:p>
+      <w:pPr>
+        <w:numPr>
+          <w:ilvl w:val="1"/>
+          <w:numId w:val="3"/>
+        </w:numPr>
+        <w:rPr>
+          <w:bCs/>
+        </w:rPr>
+      </w:pPr>
+      <w:r>
+        <w:rPr>
+          <w:bCs/>
+        </w:rPr>
+        <w:t>Created a user-friendly interface for delivering daily motivational quotes and integrated the tagging system for easy navigation and filtering.</w:t>
+      </w:r>
+    </w:p>
+    <w:p>
+      <w:pPr>
+        <w:numPr>
+          <w:ilvl w:val="0"/>
+          <w:numId w:val="3"/>
+        </w:numPr>
+        <w:rPr>
+          <w:b/>
+          <w:bCs/>
+        </w:rPr>
+      </w:pPr>
+      <w:r>
+        <w:rPr>
+          <w:b/>
+          <w:bCs/>
+        </w:rPr>
+        <w:t>Maintenance:</w:t>
+      </w:r>
+    </w:p>
+    <w:p>
+      <w:pPr>
+        <w:numPr>
+          <w:ilvl w:val="1"/>
+          <w:numId w:val="4"/>
+        </w:numPr>
+        <w:rPr>
+          <w:bCs/>
+        </w:rPr>
+      </w:pPr>
+      <w:r>
+        <w:rPr>
+          <w:bCs/>
+        </w:rPr>
+        <w:t>Continuously updated the quote database to provide a fresh user experience.</w:t>
+      </w:r>
+    </w:p>
+    <w:p>
+      <w:pPr>
+        <w:numPr>
+          <w:ilvl w:val="1"/>
+          <w:numId w:val="4"/>
+        </w:numPr>
+        <w:rPr>
+          <w:bCs/>
+        </w:rPr>
+      </w:pPr>
+      <w:r>
+        <w:rPr>
+          <w:bCs/>
+        </w:rPr>
+        <w:t>Gather</w:t>
+      </w:r>
       <w:bookmarkStart w:id="0" w:name="_GoBack"/>
       <w:bookmarkEnd w:id="0"/>
       <w:r>
-        <w:t>In the modern age, individuals often seek motivation and inspiration to navigate various aspects of their daily lives. Motivation can stem from personal accomplishments or the encouragement received from social circles. This project aims to address this universal need for motivation by leveraging data science techniques. Instead of relying solely on traditional sources, we intend to harness the power of quotes to provide daily doses of inspiration.</w:t>
-      </w:r>
-    </w:p>
-    <w:p>
-      <w:pPr>
-        <w:rPr>
-          <w:b/>
-        </w:rPr>
-      </w:pPr>
-      <w:r>
-        <w:rPr>
-          <w:b/>
-          <w:bCs/>
-        </w:rPr>
-        <w:t>Introduction:</w:t>
-      </w:r>
-    </w:p>
-    <w:p>
-      <w:r>
-        <w:t>In our increasingly fast-paced world, people encounter numerous challenges and responsibilities on a daily basis. To address the need for consistent motivation, we propose a data science project that revolves around curating and delivering carefully selected quotes. These quotes, extracted from diverse sources including historical figures, popular literature, and prominent personalities, will serve as a source of encouragement, reflection, and empowerment for individuals.</w:t>
-      </w:r>
-    </w:p>
-    <w:p>
-      <w:pPr>
-        <w:rPr>
-          <w:b/>
-        </w:rPr>
-      </w:pPr>
-      <w:r>
-        <w:rPr>
-          <w:b/>
-          <w:bCs/>
-        </w:rPr>
-        <w:t>Objectives:</w:t>
-      </w:r>
-    </w:p>
-    <w:p>
-      <w:r>
-        <w:t>The primary objectives of this project are as follows:</w:t>
-      </w:r>
-    </w:p>
-    <w:p>
-      <w:pPr>
-        <w:numPr>
-          <w:ilvl w:val="0"/>
-          <w:numId w:val="1"/>
-        </w:numPr>
-      </w:pPr>
-      <w:r>
-        <w:rPr>
-          <w:b/>
-          <w:bCs/>
-        </w:rPr>
-        <w:t>Curate Inspirational Quotes:</w:t>
-      </w:r>
-      <w:r>
-        <w:t xml:space="preserve"> Gather a diverse collection of quotes from the Good Reads website, which boasts an extensive compilation of quotes spanning various genres and themes.</w:t>
-      </w:r>
-    </w:p>
-    <w:p>
-      <w:pPr>
-        <w:numPr>
-          <w:ilvl w:val="0"/>
-          <w:numId w:val="1"/>
-        </w:numPr>
-      </w:pPr>
-      <w:r>
-        <w:rPr>
-          <w:b/>
-          <w:bCs/>
-        </w:rPr>
-        <w:t>Daily Motivational Updates:</w:t>
-      </w:r>
-      <w:r>
-        <w:t xml:space="preserve"> Develop a system to provide users with daily updates featuring a thoughtfully chosen quote. These updates will cater to different areas of life, ensuring a comprehensive and relatable experience.</w:t>
-      </w:r>
-    </w:p>
-    <w:p>
-      <w:pPr>
-        <w:numPr>
-          <w:ilvl w:val="0"/>
-          <w:numId w:val="1"/>
-        </w:numPr>
-      </w:pPr>
-      <w:r>
-        <w:rPr>
-          <w:b/>
-          <w:bCs/>
-        </w:rPr>
-        <w:t>Tag-based Grouping:</w:t>
-      </w:r>
-      <w:r>
-        <w:t xml:space="preserve"> Implement a categorization mechanism that tags each quote based on its thematic content. This grouping will enable users to easily identify quotes that resonate with their specific preferences or current situations.</w:t>
-      </w:r>
-    </w:p>
-    <w:p>
-      <w:pPr>
-        <w:rPr>
-          <w:b/>
-        </w:rPr>
-      </w:pPr>
-      <w:r>
-        <w:rPr>
-          <w:b/>
-          <w:bCs/>
-        </w:rPr>
-        <w:t>Methodology:</w:t>
-      </w:r>
-    </w:p>
-    <w:p>
-      <w:r>
-        <w:t>The project will follow the CRISP-DM (Cross-Industry Standard Process for Data Mining) framework, comprising the following key stages:</w:t>
-      </w:r>
-    </w:p>
-    <w:p>
-      <w:pPr>
-        <w:numPr>
-          <w:ilvl w:val="0"/>
-          <w:numId w:val="3"/>
-        </w:numPr>
-        <w:rPr>
-          <w:b/>
-          <w:bCs/>
-        </w:rPr>
-      </w:pPr>
-      <w:r>
-        <w:rPr>
-          <w:b/>
-          <w:bCs/>
-        </w:rPr>
-        <w:t>Business Understanding:</w:t>
+        <w:rPr>
+          <w:bCs/>
+        </w:rPr>
+        <w:t xml:space="preserve"> feedback and made improvements based on user interactions and preferences.</w:t>
       </w:r>
     </w:p>
     <w:p>
@@ -146,14 +500,33 @@
           <w:numId w:val="3"/>
         </w:numPr>
         <w:rPr>
-          <w:bCs/>
-        </w:rPr>
-      </w:pPr>
-      <w:r>
-        <w:rPr>
-          <w:bCs/>
-        </w:rPr>
-        <w:t>Defined the project's purpose and goals, focusing on delivering daily motivational quotes to address users' needs for inspiration and encouragement.</w:t>
+          <w:b/>
+          <w:bCs/>
+        </w:rPr>
+      </w:pPr>
+      <w:r>
+        <w:rPr>
+          <w:b/>
+          <w:bCs/>
+        </w:rPr>
+        <w:t>Implementation:</w:t>
+      </w:r>
+    </w:p>
+    <w:p>
+      <w:pPr>
+        <w:numPr>
+          <w:ilvl w:val="2"/>
+          <w:numId w:val="3"/>
+        </w:numPr>
+        <w:rPr>
+          <w:bCs/>
+        </w:rPr>
+      </w:pPr>
+      <w:r>
+        <w:rPr>
+          <w:bCs/>
+        </w:rPr>
+        <w:t>Ensured smooth functioning of all components, from quote selection algorithms to user interface design.</w:t>
       </w:r>
     </w:p>
     <w:p>
@@ -163,33 +536,33 @@
           <w:numId w:val="3"/>
         </w:numPr>
         <w:rPr>
-          <w:bCs/>
-        </w:rPr>
-      </w:pPr>
-      <w:r>
-        <w:rPr>
-          <w:bCs/>
-        </w:rPr>
-        <w:t>Identified the target audience and their motivational requirements, emphasizing the importance of quotes in navigating daily challenges.</w:t>
-      </w:r>
-    </w:p>
-    <w:p>
-      <w:pPr>
-        <w:numPr>
-          <w:ilvl w:val="0"/>
-          <w:numId w:val="3"/>
-        </w:numPr>
-        <w:rPr>
-          <w:b/>
-          <w:bCs/>
-        </w:rPr>
-      </w:pPr>
-      <w:r>
-        <w:rPr>
-          <w:b/>
-          <w:bCs/>
-        </w:rPr>
-        <w:t>Data Understanding:</w:t>
+          <w:b/>
+          <w:bCs/>
+        </w:rPr>
+      </w:pPr>
+      <w:r>
+        <w:rPr>
+          <w:b/>
+          <w:bCs/>
+        </w:rPr>
+        <w:t>Testing:</w:t>
+      </w:r>
+    </w:p>
+    <w:p>
+      <w:pPr>
+        <w:numPr>
+          <w:ilvl w:val="2"/>
+          <w:numId w:val="3"/>
+        </w:numPr>
+        <w:rPr>
+          <w:bCs/>
+        </w:rPr>
+      </w:pPr>
+      <w:r>
+        <w:rPr>
+          <w:bCs/>
+        </w:rPr>
+        <w:t>Conducted rigorous testing across different scenarios to identify and address issues or bugs.</w:t>
       </w:r>
     </w:p>
     <w:p>
@@ -199,33 +572,50 @@
           <w:numId w:val="3"/>
         </w:numPr>
         <w:rPr>
-          <w:bCs/>
-        </w:rPr>
-      </w:pPr>
-      <w:r>
-        <w:rPr>
-          <w:bCs/>
-        </w:rPr>
-        <w:t>Sourced quotes from the Good Reads website and analyzed their structure, including metadata such as authors, publication dates, and associated tags.</w:t>
-      </w:r>
-    </w:p>
-    <w:p>
-      <w:pPr>
-        <w:numPr>
-          <w:ilvl w:val="0"/>
-          <w:numId w:val="3"/>
-        </w:numPr>
-        <w:rPr>
-          <w:b/>
-          <w:bCs/>
-        </w:rPr>
-      </w:pPr>
-      <w:r>
-        <w:rPr>
-          <w:b/>
-          <w:bCs/>
-        </w:rPr>
-        <w:t>Data Preparation:</w:t>
+          <w:b/>
+          <w:bCs/>
+        </w:rPr>
+      </w:pPr>
+      <w:r>
+        <w:rPr>
+          <w:b/>
+          <w:bCs/>
+        </w:rPr>
+        <w:t>Optimization:</w:t>
+      </w:r>
+    </w:p>
+    <w:p>
+      <w:pPr>
+        <w:numPr>
+          <w:ilvl w:val="2"/>
+          <w:numId w:val="3"/>
+        </w:numPr>
+        <w:rPr>
+          <w:bCs/>
+        </w:rPr>
+      </w:pPr>
+      <w:r>
+        <w:rPr>
+          <w:bCs/>
+        </w:rPr>
+        <w:t>Continued refining algorithms to enhance relevance and diversity of quotes.</w:t>
+      </w:r>
+    </w:p>
+    <w:p>
+      <w:pPr>
+        <w:numPr>
+          <w:ilvl w:val="2"/>
+          <w:numId w:val="3"/>
+        </w:numPr>
+        <w:rPr>
+          <w:bCs/>
+        </w:rPr>
+      </w:pPr>
+      <w:r>
+        <w:rPr>
+          <w:bCs/>
+        </w:rPr>
+        <w:t>Optimized tagging system for improved categorization accuracy and user experience.</w:t>
       </w:r>
     </w:p>
     <w:p>
@@ -235,14 +625,51 @@
           <w:numId w:val="3"/>
         </w:numPr>
         <w:rPr>
-          <w:bCs/>
-        </w:rPr>
-      </w:pPr>
-      <w:r>
-        <w:rPr>
-          <w:bCs/>
-        </w:rPr>
-        <w:t>Cleansed and preprocessed the quote data, removing irrelevant or duplicate entries.</w:t>
+          <w:b/>
+          <w:bCs/>
+        </w:rPr>
+      </w:pPr>
+      <w:r>
+        <w:rPr>
+          <w:b/>
+          <w:bCs/>
+        </w:rPr>
+        <w:t>Feedback Integration:</w:t>
+      </w:r>
+    </w:p>
+    <w:p>
+      <w:pPr>
+        <w:numPr>
+          <w:ilvl w:val="2"/>
+          <w:numId w:val="3"/>
+        </w:numPr>
+        <w:rPr>
+          <w:bCs/>
+        </w:rPr>
+      </w:pPr>
+      <w:r>
+        <w:rPr>
+          <w:bCs/>
+        </w:rPr>
+        <w:t>Actively solicited user feedback through surveys, polls, and direct interactions.</w:t>
+      </w:r>
+    </w:p>
+    <w:p>
+      <w:pPr>
+        <w:numPr>
+          <w:ilvl w:val="2"/>
+          <w:numId w:val="3"/>
+        </w:numPr>
+        <w:rPr>
+          <w:bCs/>
+        </w:rPr>
+      </w:pPr>
+      <w:r>
+        <w:rPr>
+          <w:bCs/>
+        </w:rPr>
+        <w:lastRenderedPageBreak/>
+        <w:t>Integrated feedback into development process to prioritize features and enhance overall user experience.</w:t>
       </w:r>
     </w:p>
     <w:p>
@@ -252,34 +679,50 @@
           <w:numId w:val="3"/>
         </w:numPr>
         <w:rPr>
-          <w:bCs/>
-        </w:rPr>
-      </w:pPr>
-      <w:r>
-        <w:rPr>
-          <w:bCs/>
-        </w:rPr>
-        <w:t>Developed a tagging system to categorize quotes based on thematic content, facilitating later grouping.</w:t>
-      </w:r>
-    </w:p>
-    <w:p>
-      <w:pPr>
-        <w:numPr>
-          <w:ilvl w:val="0"/>
-          <w:numId w:val="3"/>
-        </w:numPr>
-        <w:rPr>
-          <w:b/>
-          <w:bCs/>
-        </w:rPr>
-      </w:pPr>
-      <w:r>
-        <w:rPr>
-          <w:b/>
-          <w:bCs/>
-        </w:rPr>
-        <w:lastRenderedPageBreak/>
-        <w:t>Modeling:</w:t>
+          <w:b/>
+          <w:bCs/>
+        </w:rPr>
+      </w:pPr>
+      <w:r>
+        <w:rPr>
+          <w:b/>
+          <w:bCs/>
+        </w:rPr>
+        <w:t>Scalability Planning:</w:t>
+      </w:r>
+    </w:p>
+    <w:p>
+      <w:pPr>
+        <w:numPr>
+          <w:ilvl w:val="2"/>
+          <w:numId w:val="3"/>
+        </w:numPr>
+        <w:rPr>
+          <w:bCs/>
+        </w:rPr>
+      </w:pPr>
+      <w:r>
+        <w:rPr>
+          <w:bCs/>
+        </w:rPr>
+        <w:t>Proactively planned for scalability by designing systems to accommodate larger volumes of users and data.</w:t>
+      </w:r>
+    </w:p>
+    <w:p>
+      <w:pPr>
+        <w:numPr>
+          <w:ilvl w:val="2"/>
+          <w:numId w:val="3"/>
+        </w:numPr>
+        <w:rPr>
+          <w:bCs/>
+        </w:rPr>
+      </w:pPr>
+      <w:r>
+        <w:rPr>
+          <w:bCs/>
+        </w:rPr>
+        <w:t>Optimized database performance and leveraged cloud infrastructure to handle increased traffic and demand.</w:t>
       </w:r>
     </w:p>
     <w:p>
@@ -289,14 +732,50 @@
           <w:numId w:val="3"/>
         </w:numPr>
         <w:rPr>
-          <w:bCs/>
-        </w:rPr>
-      </w:pPr>
-      <w:r>
-        <w:rPr>
-          <w:bCs/>
-        </w:rPr>
-        <w:t>Implemented algorithms to select and present daily quotes, considering factors like user preferences and thematic variety.</w:t>
+          <w:b/>
+          <w:bCs/>
+        </w:rPr>
+      </w:pPr>
+      <w:r>
+        <w:rPr>
+          <w:b/>
+          <w:bCs/>
+        </w:rPr>
+        <w:t>Community Building:</w:t>
+      </w:r>
+    </w:p>
+    <w:p>
+      <w:pPr>
+        <w:numPr>
+          <w:ilvl w:val="2"/>
+          <w:numId w:val="3"/>
+        </w:numPr>
+        <w:rPr>
+          <w:bCs/>
+        </w:rPr>
+      </w:pPr>
+      <w:r>
+        <w:rPr>
+          <w:bCs/>
+        </w:rPr>
+        <w:t>Fostered a vibrant and engaged community through social media engagement and collaborative initiatives.</w:t>
+      </w:r>
+    </w:p>
+    <w:p>
+      <w:pPr>
+        <w:numPr>
+          <w:ilvl w:val="2"/>
+          <w:numId w:val="3"/>
+        </w:numPr>
+        <w:rPr>
+          <w:bCs/>
+        </w:rPr>
+      </w:pPr>
+      <w:r>
+        <w:rPr>
+          <w:bCs/>
+        </w:rPr>
+        <w:t>Empowered users to share experiences and insights, cultivating a supportive and inspiring community.</w:t>
       </w:r>
     </w:p>
     <w:p>
@@ -306,484 +785,6 @@
           <w:numId w:val="3"/>
         </w:numPr>
         <w:rPr>
-          <w:bCs/>
-        </w:rPr>
-      </w:pPr>
-      <w:r>
-        <w:rPr>
-          <w:bCs/>
-        </w:rPr>
-        <w:t>Developed and optimized the tagging mechanism to accurately categorize quotes based on content.</w:t>
-      </w:r>
-    </w:p>
-    <w:p>
-      <w:pPr>
-        <w:numPr>
-          <w:ilvl w:val="0"/>
-          <w:numId w:val="3"/>
-        </w:numPr>
-        <w:rPr>
-          <w:b/>
-          <w:bCs/>
-        </w:rPr>
-      </w:pPr>
-      <w:r>
-        <w:rPr>
-          <w:b/>
-          <w:bCs/>
-        </w:rPr>
-        <w:t>Evaluation:</w:t>
-      </w:r>
-    </w:p>
-    <w:p>
-      <w:pPr>
-        <w:numPr>
-          <w:ilvl w:val="1"/>
-          <w:numId w:val="3"/>
-        </w:numPr>
-        <w:rPr>
-          <w:bCs/>
-        </w:rPr>
-      </w:pPr>
-      <w:r>
-        <w:rPr>
-          <w:bCs/>
-        </w:rPr>
-        <w:t>Assessed user engagement and satisfaction with the daily motivational updates, gathering feedback to improve the platform.</w:t>
-      </w:r>
-    </w:p>
-    <w:p>
-      <w:pPr>
-        <w:numPr>
-          <w:ilvl w:val="1"/>
-          <w:numId w:val="3"/>
-        </w:numPr>
-        <w:rPr>
-          <w:bCs/>
-        </w:rPr>
-      </w:pPr>
-      <w:r>
-        <w:rPr>
-          <w:bCs/>
-        </w:rPr>
-        <w:t>Evaluated the effectiveness of the tagging system in aiding users' identification of relevant quotes.</w:t>
-      </w:r>
-    </w:p>
-    <w:p>
-      <w:pPr>
-        <w:numPr>
-          <w:ilvl w:val="0"/>
-          <w:numId w:val="3"/>
-        </w:numPr>
-        <w:rPr>
-          <w:b/>
-          <w:bCs/>
-        </w:rPr>
-      </w:pPr>
-      <w:r>
-        <w:rPr>
-          <w:b/>
-          <w:bCs/>
-        </w:rPr>
-        <w:t>Deployment:</w:t>
-      </w:r>
-    </w:p>
-    <w:p>
-      <w:pPr>
-        <w:numPr>
-          <w:ilvl w:val="1"/>
-          <w:numId w:val="3"/>
-        </w:numPr>
-        <w:rPr>
-          <w:bCs/>
-        </w:rPr>
-      </w:pPr>
-      <w:r>
-        <w:rPr>
-          <w:bCs/>
-        </w:rPr>
-        <w:t>Created a user-friendly interface for delivering daily motivational quotes and integrated the tagging system for easy navigation and filtering.</w:t>
-      </w:r>
-    </w:p>
-    <w:p>
-      <w:pPr>
-        <w:numPr>
-          <w:ilvl w:val="0"/>
-          <w:numId w:val="3"/>
-        </w:numPr>
-        <w:rPr>
-          <w:b/>
-          <w:bCs/>
-        </w:rPr>
-      </w:pPr>
-      <w:r>
-        <w:rPr>
-          <w:b/>
-          <w:bCs/>
-        </w:rPr>
-        <w:t>Maintenance:</w:t>
-      </w:r>
-    </w:p>
-    <w:p>
-      <w:pPr>
-        <w:numPr>
-          <w:ilvl w:val="1"/>
-          <w:numId w:val="3"/>
-        </w:numPr>
-        <w:rPr>
-          <w:bCs/>
-        </w:rPr>
-      </w:pPr>
-      <w:r>
-        <w:rPr>
-          <w:bCs/>
-        </w:rPr>
-        <w:t>Continuously updated the quote database to provide a fresh user experience.</w:t>
-      </w:r>
-    </w:p>
-    <w:p>
-      <w:pPr>
-        <w:numPr>
-          <w:ilvl w:val="1"/>
-          <w:numId w:val="3"/>
-        </w:numPr>
-        <w:rPr>
-          <w:bCs/>
-        </w:rPr>
-      </w:pPr>
-      <w:r>
-        <w:rPr>
-          <w:bCs/>
-        </w:rPr>
-        <w:t>Gathered feedback and made improvements based on user interactions and preferences.</w:t>
-      </w:r>
-    </w:p>
-    <w:p>
-      <w:pPr>
-        <w:numPr>
-          <w:ilvl w:val="0"/>
-          <w:numId w:val="3"/>
-        </w:numPr>
-        <w:rPr>
-          <w:b/>
-          <w:bCs/>
-        </w:rPr>
-      </w:pPr>
-      <w:r>
-        <w:rPr>
-          <w:b/>
-          <w:bCs/>
-        </w:rPr>
-        <w:t>Implementation:</w:t>
-      </w:r>
-    </w:p>
-    <w:p>
-      <w:pPr>
-        <w:numPr>
-          <w:ilvl w:val="1"/>
-          <w:numId w:val="3"/>
-        </w:numPr>
-        <w:rPr>
-          <w:bCs/>
-        </w:rPr>
-      </w:pPr>
-      <w:r>
-        <w:rPr>
-          <w:bCs/>
-        </w:rPr>
-        <w:t>Developed infrastructure to support daily quote delivery, including backend systems and frontend interfaces.</w:t>
-      </w:r>
-    </w:p>
-    <w:p>
-      <w:pPr>
-        <w:numPr>
-          <w:ilvl w:val="1"/>
-          <w:numId w:val="3"/>
-        </w:numPr>
-        <w:rPr>
-          <w:bCs/>
-        </w:rPr>
-      </w:pPr>
-      <w:r>
-        <w:rPr>
-          <w:bCs/>
-        </w:rPr>
-        <w:t>Ensured smooth functioning of all components, from quote selection algorithms to user interface design.</w:t>
-      </w:r>
-    </w:p>
-    <w:p>
-      <w:pPr>
-        <w:numPr>
-          <w:ilvl w:val="0"/>
-          <w:numId w:val="3"/>
-        </w:numPr>
-        <w:rPr>
-          <w:b/>
-          <w:bCs/>
-        </w:rPr>
-      </w:pPr>
-      <w:r>
-        <w:rPr>
-          <w:b/>
-          <w:bCs/>
-        </w:rPr>
-        <w:t>Testing:</w:t>
-      </w:r>
-    </w:p>
-    <w:p>
-      <w:pPr>
-        <w:numPr>
-          <w:ilvl w:val="1"/>
-          <w:numId w:val="3"/>
-        </w:numPr>
-        <w:rPr>
-          <w:bCs/>
-        </w:rPr>
-      </w:pPr>
-      <w:r>
-        <w:rPr>
-          <w:bCs/>
-        </w:rPr>
-        <w:t>Conducted rigorous testing across different scenarios to identify and address issues or bugs.</w:t>
-      </w:r>
-    </w:p>
-    <w:p>
-      <w:pPr>
-        <w:numPr>
-          <w:ilvl w:val="1"/>
-          <w:numId w:val="3"/>
-        </w:numPr>
-        <w:rPr>
-          <w:bCs/>
-        </w:rPr>
-      </w:pPr>
-      <w:r>
-        <w:rPr>
-          <w:bCs/>
-        </w:rPr>
-        <w:t>Included usability testing to assess user experience and stress testing to evaluate system performance under load.</w:t>
-      </w:r>
-    </w:p>
-    <w:p>
-      <w:pPr>
-        <w:numPr>
-          <w:ilvl w:val="0"/>
-          <w:numId w:val="3"/>
-        </w:numPr>
-        <w:rPr>
-          <w:b/>
-          <w:bCs/>
-        </w:rPr>
-      </w:pPr>
-      <w:r>
-        <w:rPr>
-          <w:b/>
-          <w:bCs/>
-        </w:rPr>
-        <w:t>Optimization:</w:t>
-      </w:r>
-    </w:p>
-    <w:p>
-      <w:pPr>
-        <w:numPr>
-          <w:ilvl w:val="1"/>
-          <w:numId w:val="3"/>
-        </w:numPr>
-        <w:rPr>
-          <w:bCs/>
-        </w:rPr>
-      </w:pPr>
-      <w:r>
-        <w:rPr>
-          <w:bCs/>
-        </w:rPr>
-        <w:t>Continued refining algorithms to enhance relevance and diversity of quotes.</w:t>
-      </w:r>
-    </w:p>
-    <w:p>
-      <w:pPr>
-        <w:numPr>
-          <w:ilvl w:val="1"/>
-          <w:numId w:val="3"/>
-        </w:numPr>
-        <w:rPr>
-          <w:bCs/>
-        </w:rPr>
-      </w:pPr>
-      <w:r>
-        <w:rPr>
-          <w:bCs/>
-        </w:rPr>
-        <w:t>Optimized tagging system for improved categorization accuracy and user experience.</w:t>
-      </w:r>
-    </w:p>
-    <w:p>
-      <w:pPr>
-        <w:numPr>
-          <w:ilvl w:val="0"/>
-          <w:numId w:val="3"/>
-        </w:numPr>
-        <w:rPr>
-          <w:b/>
-          <w:bCs/>
-        </w:rPr>
-      </w:pPr>
-      <w:r>
-        <w:rPr>
-          <w:b/>
-          <w:bCs/>
-        </w:rPr>
-        <w:t>Feedback Integration:</w:t>
-      </w:r>
-    </w:p>
-    <w:p>
-      <w:pPr>
-        <w:numPr>
-          <w:ilvl w:val="1"/>
-          <w:numId w:val="3"/>
-        </w:numPr>
-        <w:rPr>
-          <w:bCs/>
-        </w:rPr>
-      </w:pPr>
-      <w:r>
-        <w:rPr>
-          <w:bCs/>
-        </w:rPr>
-        <w:t>Actively solicited user feedback through surveys, polls, and direct interactions.</w:t>
-      </w:r>
-    </w:p>
-    <w:p>
-      <w:pPr>
-        <w:numPr>
-          <w:ilvl w:val="1"/>
-          <w:numId w:val="3"/>
-        </w:numPr>
-        <w:rPr>
-          <w:bCs/>
-        </w:rPr>
-      </w:pPr>
-      <w:r>
-        <w:rPr>
-          <w:bCs/>
-        </w:rPr>
-        <w:t>Integrated feedback into development process to prioritize features and enhance overall user experience.</w:t>
-      </w:r>
-    </w:p>
-    <w:p>
-      <w:pPr>
-        <w:numPr>
-          <w:ilvl w:val="0"/>
-          <w:numId w:val="3"/>
-        </w:numPr>
-        <w:rPr>
-          <w:b/>
-          <w:bCs/>
-        </w:rPr>
-      </w:pPr>
-      <w:r>
-        <w:rPr>
-          <w:b/>
-          <w:bCs/>
-        </w:rPr>
-        <w:lastRenderedPageBreak/>
-        <w:t>Scalability Planning:</w:t>
-      </w:r>
-    </w:p>
-    <w:p>
-      <w:pPr>
-        <w:numPr>
-          <w:ilvl w:val="1"/>
-          <w:numId w:val="3"/>
-        </w:numPr>
-        <w:rPr>
-          <w:bCs/>
-        </w:rPr>
-      </w:pPr>
-      <w:r>
-        <w:rPr>
-          <w:bCs/>
-        </w:rPr>
-        <w:t>Proactively planned for scalability by designing systems to accommodate larger volumes of users and data.</w:t>
-      </w:r>
-    </w:p>
-    <w:p>
-      <w:pPr>
-        <w:numPr>
-          <w:ilvl w:val="1"/>
-          <w:numId w:val="3"/>
-        </w:numPr>
-        <w:rPr>
-          <w:bCs/>
-        </w:rPr>
-      </w:pPr>
-      <w:r>
-        <w:rPr>
-          <w:bCs/>
-        </w:rPr>
-        <w:t>Optimized database performance and leveraged cloud infrastructure to handle increased traffic and demand.</w:t>
-      </w:r>
-    </w:p>
-    <w:p>
-      <w:pPr>
-        <w:numPr>
-          <w:ilvl w:val="0"/>
-          <w:numId w:val="3"/>
-        </w:numPr>
-        <w:rPr>
-          <w:b/>
-          <w:bCs/>
-        </w:rPr>
-      </w:pPr>
-      <w:r>
-        <w:rPr>
-          <w:b/>
-          <w:bCs/>
-        </w:rPr>
-        <w:t>Community Building:</w:t>
-      </w:r>
-    </w:p>
-    <w:p>
-      <w:pPr>
-        <w:numPr>
-          <w:ilvl w:val="1"/>
-          <w:numId w:val="3"/>
-        </w:numPr>
-        <w:rPr>
-          <w:bCs/>
-        </w:rPr>
-      </w:pPr>
-      <w:r>
-        <w:rPr>
-          <w:bCs/>
-        </w:rPr>
-        <w:t>Fostered a vibrant and engaged community through social media engagement and collaborative initiatives.</w:t>
-      </w:r>
-    </w:p>
-    <w:p>
-      <w:pPr>
-        <w:numPr>
-          <w:ilvl w:val="1"/>
-          <w:numId w:val="3"/>
-        </w:numPr>
-        <w:rPr>
-          <w:bCs/>
-        </w:rPr>
-      </w:pPr>
-      <w:r>
-        <w:rPr>
-          <w:bCs/>
-        </w:rPr>
-        <w:t>Empowered users to share experiences and insights, cultivating a supportive and inspiring community.</w:t>
-      </w:r>
-    </w:p>
-    <w:p>
-      <w:pPr>
-        <w:numPr>
-          <w:ilvl w:val="0"/>
-          <w:numId w:val="3"/>
-        </w:numPr>
-        <w:rPr>
           <w:b/>
           <w:bCs/>
         </w:rPr>
@@ -799,7 +800,7 @@
     <w:p>
       <w:pPr>
         <w:numPr>
-          <w:ilvl w:val="1"/>
+          <w:ilvl w:val="2"/>
           <w:numId w:val="3"/>
         </w:numPr>
         <w:rPr>
@@ -816,7 +817,7 @@
     <w:p>
       <w:pPr>
         <w:numPr>
-          <w:ilvl w:val="1"/>
+          <w:ilvl w:val="2"/>
           <w:numId w:val="3"/>
         </w:numPr>
         <w:rPr>
@@ -880,7 +881,7 @@
         <w:sz w:val="20"/>
       </w:rPr>
     </w:lvl>
-    <w:lvl w:ilvl="2" w:tentative="1">
+    <w:lvl w:ilvl="2">
       <w:start w:val="1"/>
       <w:numFmt w:val="decimal"/>
       <w:lvlText w:val="%3."/>
@@ -1107,6 +1108,123 @@
       </w:pPr>
       <w:rPr>
         <w:rFonts w:ascii="Symbol" w:hAnsi="Symbol" w:hint="default"/>
+        <w:sz w:val="20"/>
+      </w:rPr>
+    </w:lvl>
+    <w:lvl w:ilvl="2">
+      <w:start w:val="1"/>
+      <w:numFmt w:val="decimal"/>
+      <w:lvlText w:val="%3."/>
+      <w:lvlJc w:val="left"/>
+      <w:pPr>
+        <w:tabs>
+          <w:tab w:val="num" w:pos="2160"/>
+        </w:tabs>
+        <w:ind w:left="2160" w:hanging="360"/>
+      </w:pPr>
+    </w:lvl>
+    <w:lvl w:ilvl="3" w:tentative="1">
+      <w:start w:val="1"/>
+      <w:numFmt w:val="decimal"/>
+      <w:lvlText w:val="%4."/>
+      <w:lvlJc w:val="left"/>
+      <w:pPr>
+        <w:tabs>
+          <w:tab w:val="num" w:pos="2880"/>
+        </w:tabs>
+        <w:ind w:left="2880" w:hanging="360"/>
+      </w:pPr>
+    </w:lvl>
+    <w:lvl w:ilvl="4" w:tentative="1">
+      <w:start w:val="1"/>
+      <w:numFmt w:val="decimal"/>
+      <w:lvlText w:val="%5."/>
+      <w:lvlJc w:val="left"/>
+      <w:pPr>
+        <w:tabs>
+          <w:tab w:val="num" w:pos="3600"/>
+        </w:tabs>
+        <w:ind w:left="3600" w:hanging="360"/>
+      </w:pPr>
+    </w:lvl>
+    <w:lvl w:ilvl="5" w:tentative="1">
+      <w:start w:val="1"/>
+      <w:numFmt w:val="decimal"/>
+      <w:lvlText w:val="%6."/>
+      <w:lvlJc w:val="left"/>
+      <w:pPr>
+        <w:tabs>
+          <w:tab w:val="num" w:pos="4320"/>
+        </w:tabs>
+        <w:ind w:left="4320" w:hanging="360"/>
+      </w:pPr>
+    </w:lvl>
+    <w:lvl w:ilvl="6" w:tentative="1">
+      <w:start w:val="1"/>
+      <w:numFmt w:val="decimal"/>
+      <w:lvlText w:val="%7."/>
+      <w:lvlJc w:val="left"/>
+      <w:pPr>
+        <w:tabs>
+          <w:tab w:val="num" w:pos="5040"/>
+        </w:tabs>
+        <w:ind w:left="5040" w:hanging="360"/>
+      </w:pPr>
+    </w:lvl>
+    <w:lvl w:ilvl="7" w:tentative="1">
+      <w:start w:val="1"/>
+      <w:numFmt w:val="decimal"/>
+      <w:lvlText w:val="%8."/>
+      <w:lvlJc w:val="left"/>
+      <w:pPr>
+        <w:tabs>
+          <w:tab w:val="num" w:pos="5760"/>
+        </w:tabs>
+        <w:ind w:left="5760" w:hanging="360"/>
+      </w:pPr>
+    </w:lvl>
+    <w:lvl w:ilvl="8" w:tentative="1">
+      <w:start w:val="1"/>
+      <w:numFmt w:val="decimal"/>
+      <w:lvlText w:val="%9."/>
+      <w:lvlJc w:val="left"/>
+      <w:pPr>
+        <w:tabs>
+          <w:tab w:val="num" w:pos="6480"/>
+        </w:tabs>
+        <w:ind w:left="6480" w:hanging="360"/>
+      </w:pPr>
+    </w:lvl>
+  </w:abstractNum>
+  <w:abstractNum w:abstractNumId="3" w15:restartNumberingAfterBreak="0">
+    <w:nsid w:val="6D576EC2"/>
+    <w:multiLevelType w:val="multilevel"/>
+    <w:tmpl w:val="D2FC8348"/>
+    <w:lvl w:ilvl="0">
+      <w:start w:val="1"/>
+      <w:numFmt w:val="decimal"/>
+      <w:lvlText w:val="%1."/>
+      <w:lvlJc w:val="left"/>
+      <w:pPr>
+        <w:tabs>
+          <w:tab w:val="num" w:pos="720"/>
+        </w:tabs>
+        <w:ind w:left="720" w:hanging="360"/>
+      </w:pPr>
+    </w:lvl>
+    <w:lvl w:ilvl="1">
+      <w:start w:val="1"/>
+      <w:numFmt w:val="bullet"/>
+      <w:lvlText w:val=""/>
+      <w:lvlJc w:val="left"/>
+      <w:pPr>
+        <w:tabs>
+          <w:tab w:val="num" w:pos="1440"/>
+        </w:tabs>
+        <w:ind w:left="1440" w:hanging="360"/>
+      </w:pPr>
+      <w:rPr>
+        <w:rFonts w:ascii="Wingdings" w:hAnsi="Wingdings" w:hint="default"/>
         <w:sz w:val="20"/>
       </w:rPr>
     </w:lvl>
@@ -1203,6 +1321,9 @@
   </w:num>
   <w:num w:numId="3">
     <w:abstractNumId w:val="0"/>
+  </w:num>
+  <w:num w:numId="4">
+    <w:abstractNumId w:val="3"/>
   </w:num>
 </w:numbering>
 </file>
@@ -1643,6 +1764,40 @@
       <w:contextualSpacing/>
     </w:pPr>
   </w:style>
+  <w:style w:type="paragraph" w:styleId="Title">
+    <w:name w:val="Title"/>
+    <w:basedOn w:val="Normal"/>
+    <w:next w:val="Normal"/>
+    <w:link w:val="TitleChar"/>
+    <w:uiPriority w:val="10"/>
+    <w:qFormat/>
+    <w:rsid w:val="00792079"/>
+    <w:pPr>
+      <w:spacing w:after="0" w:line="240" w:lineRule="auto"/>
+      <w:contextualSpacing/>
+    </w:pPr>
+    <w:rPr>
+      <w:rFonts w:asciiTheme="majorHAnsi" w:eastAsiaTheme="majorEastAsia" w:hAnsiTheme="majorHAnsi" w:cstheme="majorBidi"/>
+      <w:spacing w:val="-10"/>
+      <w:kern w:val="28"/>
+      <w:sz w:val="56"/>
+      <w:szCs w:val="56"/>
+    </w:rPr>
+  </w:style>
+  <w:style w:type="character" w:customStyle="1" w:styleId="TitleChar">
+    <w:name w:val="Title Char"/>
+    <w:basedOn w:val="DefaultParagraphFont"/>
+    <w:link w:val="Title"/>
+    <w:uiPriority w:val="10"/>
+    <w:rsid w:val="00792079"/>
+    <w:rPr>
+      <w:rFonts w:asciiTheme="majorHAnsi" w:eastAsiaTheme="majorEastAsia" w:hAnsiTheme="majorHAnsi" w:cstheme="majorBidi"/>
+      <w:spacing w:val="-10"/>
+      <w:kern w:val="28"/>
+      <w:sz w:val="56"/>
+      <w:szCs w:val="56"/>
+    </w:rPr>
+  </w:style>
 </w:styles>
 </file>
 

</xml_diff>